<commit_message>
Alteração do project e do relatório de planeamento
</commit_message>
<xml_diff>
--- a/Fase I/IPL_PSI_MDS_Relatório de Planeamento.docx
+++ b/Fase I/IPL_PSI_MDS_Relatório de Planeamento.docx
@@ -361,13 +361,56 @@
       <w:pPr>
         <w:pStyle w:val="Standard"/>
       </w:pPr>
+    </w:p>
+    <w:p>
+      <w:pPr>
+        <w:pStyle w:val="Standard"/>
+      </w:pPr>
+      <w:r>
+        <w:t xml:space="preserve">Este projeto consiste na criação de um software de gestão de um stand de automóveis, </w:t>
+      </w:r>
+      <w:r>
+        <w:t>n</w:t>
+      </w:r>
+      <w:r>
+        <w:t xml:space="preserve">este software o operador pode fazer a gestão dos clientes, gestão de oficina, gestão de aluguer e a gestão de vendas.  </w:t>
+      </w:r>
+    </w:p>
+    <w:p>
+      <w:pPr>
+        <w:pStyle w:val="Standard"/>
+      </w:pPr>
+      <w:r>
+        <w:t xml:space="preserve"> </w:t>
+      </w:r>
+    </w:p>
+    <w:p>
+      <w:pPr>
+        <w:pStyle w:val="Standard"/>
+        <w:rPr>
+          <w:b/>
+          <w:bCs/>
+        </w:rPr>
+      </w:pPr>
+      <w:r>
+        <w:rPr>
+          <w:b/>
+          <w:bCs/>
+        </w:rPr>
+        <w:t>- Apresentação da planificação geral do projeto</w:t>
+      </w:r>
+    </w:p>
+    <w:p>
+      <w:pPr>
+        <w:pStyle w:val="Standard"/>
+      </w:pPr>
       <w:proofErr w:type="gramStart"/>
       <w:r>
-        <w:t>[Devem</w:t>
+        <w:t>[Neste</w:t>
       </w:r>
       <w:proofErr w:type="gramEnd"/>
       <w:r>
-        <w:t xml:space="preserve"> contextualizar o projeto a implementar, indicando objetivos, descrição sumária, </w:t>
+        <w:t xml:space="preserve"> item devem identificar as seguintes informações do projeto (na forma de uma </w:t>
       </w:r>
       <w:proofErr w:type="spellStart"/>
       <w:r>
@@ -375,67 +418,11 @@
           <w:i/>
           <w:iCs/>
         </w:rPr>
-        <w:t>stakeholders</w:t>
+        <w:t>task</w:t>
       </w:r>
       <w:proofErr w:type="spellEnd"/>
       <w:r>
-        <w:t>. Deve ficar-se com uma ideia clara do âmbito do projeto]</w:t>
-      </w:r>
-    </w:p>
-    <w:p>
-      <w:pPr>
-        <w:pStyle w:val="Standard"/>
-      </w:pPr>
-    </w:p>
-    <w:p>
-      <w:pPr>
-        <w:pStyle w:val="Standard"/>
-      </w:pPr>
-      <w:r>
-        <w:t xml:space="preserve">Este projeto consiste na criação de um software de gestão de um stand de automóveis, </w:t>
-      </w:r>
-      <w:r>
-        <w:t>n</w:t>
-      </w:r>
-      <w:r>
-        <w:t xml:space="preserve">este software o operador pode fazer a gestão dos clientes, gestão de oficina, gestão de aluguer e a gestão de vendas.  </w:t>
-      </w:r>
-    </w:p>
-    <w:p>
-      <w:pPr>
-        <w:pStyle w:val="Standard"/>
-      </w:pPr>
-      <w:r>
-        <w:t xml:space="preserve"> </w:t>
-      </w:r>
-    </w:p>
-    <w:p>
-      <w:pPr>
-        <w:pStyle w:val="Standard"/>
-        <w:rPr>
-          <w:b/>
-          <w:bCs/>
-        </w:rPr>
-      </w:pPr>
-      <w:r>
-        <w:rPr>
-          <w:b/>
-          <w:bCs/>
-        </w:rPr>
-        <w:t>- Apresentação da planificação geral do projeto</w:t>
-      </w:r>
-    </w:p>
-    <w:p>
-      <w:pPr>
-        <w:pStyle w:val="Standard"/>
-      </w:pPr>
-      <w:proofErr w:type="gramStart"/>
-      <w:r>
-        <w:t>[Neste</w:t>
-      </w:r>
-      <w:proofErr w:type="gramEnd"/>
-      <w:r>
-        <w:t xml:space="preserve"> item devem identificar as seguintes informações do projeto (na forma de uma </w:t>
+        <w:t xml:space="preserve"> e </w:t>
       </w:r>
       <w:proofErr w:type="spellStart"/>
       <w:r>
@@ -443,11 +430,11 @@
           <w:i/>
           <w:iCs/>
         </w:rPr>
-        <w:t>task</w:t>
+        <w:t>resource</w:t>
       </w:r>
       <w:proofErr w:type="spellEnd"/>
       <w:r>
-        <w:t xml:space="preserve"> e </w:t>
+        <w:t xml:space="preserve"> </w:t>
       </w:r>
       <w:proofErr w:type="spellStart"/>
       <w:r>
@@ -455,30 +442,18 @@
           <w:i/>
           <w:iCs/>
         </w:rPr>
-        <w:t>resource</w:t>
+        <w:t>sheets</w:t>
       </w:r>
       <w:proofErr w:type="spellEnd"/>
       <w:r>
-        <w:t xml:space="preserve"> </w:t>
+        <w:t xml:space="preserve">): WBS, tarefas, </w:t>
       </w:r>
       <w:proofErr w:type="spellStart"/>
       <w:r>
-        <w:rPr>
-          <w:i/>
-          <w:iCs/>
-        </w:rPr>
-        <w:t>sheets</w:t>
+        <w:t>milestones</w:t>
       </w:r>
       <w:proofErr w:type="spellEnd"/>
       <w:r>
-        <w:t xml:space="preserve">): WBS, tarefas, </w:t>
-      </w:r>
-      <w:proofErr w:type="spellStart"/>
-      <w:r>
-        <w:t>milestones</w:t>
-      </w:r>
-      <w:proofErr w:type="spellEnd"/>
-      <w:r>
         <w:t>, duração das tarefas, recursos atribuídos, informações sobre os recursos, custos. Podem estar ainda definidas outras informações que considerem importantes]</w:t>
       </w:r>
     </w:p>
@@ -495,11 +470,12 @@
         <w:rPr>
           <w:noProof/>
         </w:rPr>
+        <w:lastRenderedPageBreak/>
         <w:drawing>
-          <wp:inline distT="0" distB="0" distL="0" distR="0" wp14:anchorId="61EEEFF9" wp14:editId="0FC05FEA">
-            <wp:extent cx="6120130" cy="4832985"/>
-            <wp:effectExtent l="0" t="0" r="0" b="5715"/>
-            <wp:docPr id="3" name="Imagem 3"/>
+          <wp:inline distT="0" distB="0" distL="0" distR="0" wp14:anchorId="7F5F512F" wp14:editId="02F85EC1">
+            <wp:extent cx="6116955" cy="7419340"/>
+            <wp:effectExtent l="0" t="0" r="0" b="0"/>
+            <wp:docPr id="4" name="Imagem 4"/>
             <wp:cNvGraphicFramePr>
               <a:graphicFrameLocks xmlns:a="http://schemas.openxmlformats.org/drawingml/2006/main" noChangeAspect="1"/>
             </wp:cNvGraphicFramePr>
@@ -507,23 +483,36 @@
               <a:graphicData uri="http://schemas.openxmlformats.org/drawingml/2006/picture">
                 <pic:pic xmlns:pic="http://schemas.openxmlformats.org/drawingml/2006/picture">
                   <pic:nvPicPr>
-                    <pic:cNvPr id="1" name=""/>
-                    <pic:cNvPicPr/>
+                    <pic:cNvPr id="0" name="Picture 2"/>
+                    <pic:cNvPicPr>
+                      <a:picLocks noChangeAspect="1" noChangeArrowheads="1"/>
+                    </pic:cNvPicPr>
                   </pic:nvPicPr>
                   <pic:blipFill>
-                    <a:blip r:embed="rId7"/>
+                    <a:blip r:embed="rId7">
+                      <a:extLst>
+                        <a:ext uri="{28A0092B-C50C-407E-A947-70E740481C1C}">
+                          <a14:useLocalDpi xmlns:a14="http://schemas.microsoft.com/office/drawing/2010/main" val="0"/>
+                        </a:ext>
+                      </a:extLst>
+                    </a:blip>
+                    <a:srcRect/>
                     <a:stretch>
                       <a:fillRect/>
                     </a:stretch>
                   </pic:blipFill>
-                  <pic:spPr>
+                  <pic:spPr bwMode="auto">
                     <a:xfrm>
                       <a:off x="0" y="0"/>
-                      <a:ext cx="6120130" cy="4832985"/>
+                      <a:ext cx="6116955" cy="7419340"/>
                     </a:xfrm>
                     <a:prstGeom prst="rect">
                       <a:avLst/>
                     </a:prstGeom>
+                    <a:noFill/>
+                    <a:ln>
+                      <a:noFill/>
+                    </a:ln>
                   </pic:spPr>
                 </pic:pic>
               </a:graphicData>
@@ -531,8 +520,6 @@
           </wp:inline>
         </w:drawing>
       </w:r>
-      <w:bookmarkStart w:id="0" w:name="_GoBack"/>
-      <w:bookmarkEnd w:id="0"/>
     </w:p>
     <w:p>
       <w:pPr>
@@ -556,7 +543,50 @@
         <w:t>Programação</w:t>
       </w:r>
       <w:r>
-        <w:t>: 27 dias</w:t>
+        <w:t xml:space="preserve">: </w:t>
+      </w:r>
+      <w:r>
+        <w:t>29.38 dias</w:t>
+      </w:r>
+    </w:p>
+    <w:p>
+      <w:pPr>
+        <w:pStyle w:val="Standard"/>
+      </w:pPr>
+      <w:r>
+        <w:t>Programação do menu principal: 3 horas</w:t>
+      </w:r>
+    </w:p>
+    <w:p>
+      <w:pPr>
+        <w:pStyle w:val="Standard"/>
+      </w:pPr>
+      <w:r>
+        <w:t>Programação do menu de oficinas: 8 dias</w:t>
+      </w:r>
+    </w:p>
+    <w:p>
+      <w:pPr>
+        <w:pStyle w:val="Standard"/>
+      </w:pPr>
+      <w:r>
+        <w:t>Programação do menu de aluguer: 6 dias</w:t>
+      </w:r>
+    </w:p>
+    <w:p>
+      <w:pPr>
+        <w:pStyle w:val="Standard"/>
+      </w:pPr>
+      <w:r>
+        <w:t>Programação do menu de vendas: 6 dias</w:t>
+      </w:r>
+    </w:p>
+    <w:p>
+      <w:pPr>
+        <w:pStyle w:val="Standard"/>
+      </w:pPr>
+      <w:r>
+        <w:t>Criação do modelo de dados: 1 dia</w:t>
       </w:r>
     </w:p>
     <w:p>
@@ -567,7 +597,13 @@
         <w:t xml:space="preserve">Duração total </w:t>
       </w:r>
       <w:r>
-        <w:t>no projeto: 32 dias</w:t>
+        <w:t>no projeto: 3</w:t>
+      </w:r>
+      <w:r>
+        <w:t>4.38</w:t>
+      </w:r>
+      <w:r>
+        <w:t xml:space="preserve"> dias</w:t>
       </w:r>
     </w:p>
     <w:p>
@@ -699,6 +735,66 @@
         <w:t>Gantt</w:t>
       </w:r>
       <w:proofErr w:type="spellEnd"/>
+    </w:p>
+    <w:p>
+      <w:pPr>
+        <w:pStyle w:val="Standard"/>
+      </w:pPr>
+      <w:bookmarkStart w:id="0" w:name="_GoBack"/>
+      <w:r>
+        <w:rPr>
+          <w:noProof/>
+        </w:rPr>
+        <w:drawing>
+          <wp:inline distT="0" distB="0" distL="0" distR="0" wp14:anchorId="79A37EF7" wp14:editId="43A538F4">
+            <wp:extent cx="5848842" cy="4080164"/>
+            <wp:effectExtent l="0" t="0" r="0" b="5715"/>
+            <wp:docPr id="6" name="Imagem 6"/>
+            <wp:cNvGraphicFramePr>
+              <a:graphicFrameLocks xmlns:a="http://schemas.openxmlformats.org/drawingml/2006/main" noChangeAspect="1"/>
+            </wp:cNvGraphicFramePr>
+            <a:graphic xmlns:a="http://schemas.openxmlformats.org/drawingml/2006/main">
+              <a:graphicData uri="http://schemas.openxmlformats.org/drawingml/2006/picture">
+                <pic:pic xmlns:pic="http://schemas.openxmlformats.org/drawingml/2006/picture">
+                  <pic:nvPicPr>
+                    <pic:cNvPr id="0" name="Picture 4"/>
+                    <pic:cNvPicPr>
+                      <a:picLocks noChangeAspect="1" noChangeArrowheads="1"/>
+                    </pic:cNvPicPr>
+                  </pic:nvPicPr>
+                  <pic:blipFill>
+                    <a:blip r:embed="rId8" cstate="print">
+                      <a:extLst>
+                        <a:ext uri="{28A0092B-C50C-407E-A947-70E740481C1C}">
+                          <a14:useLocalDpi xmlns:a14="http://schemas.microsoft.com/office/drawing/2010/main" val="0"/>
+                        </a:ext>
+                      </a:extLst>
+                    </a:blip>
+                    <a:srcRect/>
+                    <a:stretch>
+                      <a:fillRect/>
+                    </a:stretch>
+                  </pic:blipFill>
+                  <pic:spPr bwMode="auto">
+                    <a:xfrm>
+                      <a:off x="0" y="0"/>
+                      <a:ext cx="5848842" cy="4080164"/>
+                    </a:xfrm>
+                    <a:prstGeom prst="rect">
+                      <a:avLst/>
+                    </a:prstGeom>
+                    <a:noFill/>
+                    <a:ln>
+                      <a:noFill/>
+                    </a:ln>
+                  </pic:spPr>
+                </pic:pic>
+              </a:graphicData>
+            </a:graphic>
+          </wp:inline>
+        </w:drawing>
+      </w:r>
+      <w:bookmarkEnd w:id="0"/>
     </w:p>
     <w:p>
       <w:pPr>

</xml_diff>

<commit_message>
Adicionei o resource sheet, já tem os recursos e os custos
</commit_message>
<xml_diff>
--- a/Fase I/IPL_PSI_MDS_Relatório de Planeamento.docx
+++ b/Fase I/IPL_PSI_MDS_Relatório de Planeamento.docx
@@ -466,16 +466,68 @@
       <w:pPr>
         <w:pStyle w:val="Standard"/>
       </w:pPr>
+      <w:bookmarkStart w:id="0" w:name="_GoBack"/>
+      <w:bookmarkEnd w:id="0"/>
+    </w:p>
+    <w:p>
+      <w:pPr>
+        <w:pStyle w:val="Standard"/>
+      </w:pPr>
+      <w:r>
+        <w:rPr>
+          <w:noProof/>
+        </w:rPr>
+        <w:drawing>
+          <wp:inline distT="0" distB="0" distL="0" distR="0" wp14:anchorId="541CEBC3" wp14:editId="61171286">
+            <wp:extent cx="6120130" cy="391795"/>
+            <wp:effectExtent l="0" t="0" r="0" b="8255"/>
+            <wp:docPr id="7" name="Imagem 7"/>
+            <wp:cNvGraphicFramePr>
+              <a:graphicFrameLocks xmlns:a="http://schemas.openxmlformats.org/drawingml/2006/main" noChangeAspect="1"/>
+            </wp:cNvGraphicFramePr>
+            <a:graphic xmlns:a="http://schemas.openxmlformats.org/drawingml/2006/main">
+              <a:graphicData uri="http://schemas.openxmlformats.org/drawingml/2006/picture">
+                <pic:pic xmlns:pic="http://schemas.openxmlformats.org/drawingml/2006/picture">
+                  <pic:nvPicPr>
+                    <pic:cNvPr id="1" name=""/>
+                    <pic:cNvPicPr/>
+                  </pic:nvPicPr>
+                  <pic:blipFill>
+                    <a:blip r:embed="rId7"/>
+                    <a:stretch>
+                      <a:fillRect/>
+                    </a:stretch>
+                  </pic:blipFill>
+                  <pic:spPr>
+                    <a:xfrm>
+                      <a:off x="0" y="0"/>
+                      <a:ext cx="6120130" cy="391795"/>
+                    </a:xfrm>
+                    <a:prstGeom prst="rect">
+                      <a:avLst/>
+                    </a:prstGeom>
+                  </pic:spPr>
+                </pic:pic>
+              </a:graphicData>
+            </a:graphic>
+          </wp:inline>
+        </w:drawing>
+      </w:r>
+    </w:p>
+    <w:p>
+      <w:pPr>
+        <w:pStyle w:val="Standard"/>
+      </w:pPr>
       <w:r>
         <w:rPr>
           <w:noProof/>
         </w:rPr>
         <w:lastRenderedPageBreak/>
         <w:drawing>
-          <wp:inline distT="0" distB="0" distL="0" distR="0" wp14:anchorId="7F5F512F" wp14:editId="02F85EC1">
-            <wp:extent cx="6116955" cy="7419340"/>
+          <wp:inline distT="0" distB="0" distL="0" distR="0" wp14:anchorId="3398C773" wp14:editId="455C5290">
+            <wp:extent cx="5791200" cy="9248140"/>
             <wp:effectExtent l="0" t="0" r="0" b="0"/>
-            <wp:docPr id="4" name="Imagem 4"/>
+            <wp:docPr id="3" name="Imagem 3"/>
             <wp:cNvGraphicFramePr>
               <a:graphicFrameLocks xmlns:a="http://schemas.openxmlformats.org/drawingml/2006/main" noChangeAspect="1"/>
             </wp:cNvGraphicFramePr>
@@ -489,7 +541,7 @@
                     </pic:cNvPicPr>
                   </pic:nvPicPr>
                   <pic:blipFill>
-                    <a:blip r:embed="rId7">
+                    <a:blip r:embed="rId8">
                       <a:extLst>
                         <a:ext uri="{28A0092B-C50C-407E-A947-70E740481C1C}">
                           <a14:useLocalDpi xmlns:a14="http://schemas.microsoft.com/office/drawing/2010/main" val="0"/>
@@ -504,7 +556,7 @@
                   <pic:spPr bwMode="auto">
                     <a:xfrm>
                       <a:off x="0" y="0"/>
-                      <a:ext cx="6116955" cy="7419340"/>
+                      <a:ext cx="5791200" cy="9248140"/>
                     </a:xfrm>
                     <a:prstGeom prst="rect">
                       <a:avLst/>
@@ -525,96 +577,6 @@
       <w:pPr>
         <w:pStyle w:val="Standard"/>
       </w:pPr>
-      <w:r>
-        <w:t>Aspeto Gráfico</w:t>
-      </w:r>
-      <w:r>
-        <w:t>: 5 dias</w:t>
-      </w:r>
-      <w:r>
-        <w:t xml:space="preserve">  </w:t>
-      </w:r>
-    </w:p>
-    <w:p>
-      <w:pPr>
-        <w:pStyle w:val="Standard"/>
-      </w:pPr>
-      <w:r>
-        <w:t>Programação</w:t>
-      </w:r>
-      <w:r>
-        <w:t xml:space="preserve">: </w:t>
-      </w:r>
-      <w:r>
-        <w:t>29.38 dias</w:t>
-      </w:r>
-    </w:p>
-    <w:p>
-      <w:pPr>
-        <w:pStyle w:val="Standard"/>
-      </w:pPr>
-      <w:r>
-        <w:t>Programação do menu principal: 3 horas</w:t>
-      </w:r>
-    </w:p>
-    <w:p>
-      <w:pPr>
-        <w:pStyle w:val="Standard"/>
-      </w:pPr>
-      <w:r>
-        <w:t>Programação do menu de oficinas: 8 dias</w:t>
-      </w:r>
-    </w:p>
-    <w:p>
-      <w:pPr>
-        <w:pStyle w:val="Standard"/>
-      </w:pPr>
-      <w:r>
-        <w:t>Programação do menu de aluguer: 6 dias</w:t>
-      </w:r>
-    </w:p>
-    <w:p>
-      <w:pPr>
-        <w:pStyle w:val="Standard"/>
-      </w:pPr>
-      <w:r>
-        <w:t>Programação do menu de vendas: 6 dias</w:t>
-      </w:r>
-    </w:p>
-    <w:p>
-      <w:pPr>
-        <w:pStyle w:val="Standard"/>
-      </w:pPr>
-      <w:r>
-        <w:t>Criação do modelo de dados: 1 dia</w:t>
-      </w:r>
-    </w:p>
-    <w:p>
-      <w:pPr>
-        <w:pStyle w:val="Standard"/>
-      </w:pPr>
-      <w:r>
-        <w:t xml:space="preserve">Duração total </w:t>
-      </w:r>
-      <w:r>
-        <w:t>no projeto: 3</w:t>
-      </w:r>
-      <w:r>
-        <w:t>4.38</w:t>
-      </w:r>
-      <w:r>
-        <w:t xml:space="preserve"> dias</w:t>
-      </w:r>
-    </w:p>
-    <w:p>
-      <w:pPr>
-        <w:pStyle w:val="Standard"/>
-      </w:pPr>
-    </w:p>
-    <w:p>
-      <w:pPr>
-        <w:pStyle w:val="Standard"/>
-      </w:pPr>
     </w:p>
     <w:p>
       <w:pPr>
@@ -629,7 +591,6 @@
           <w:b/>
           <w:bCs/>
         </w:rPr>
-        <w:lastRenderedPageBreak/>
         <w:t>- Plano de riscos</w:t>
       </w:r>
     </w:p>
@@ -740,7 +701,6 @@
       <w:pPr>
         <w:pStyle w:val="Standard"/>
       </w:pPr>
-      <w:bookmarkStart w:id="0" w:name="_GoBack"/>
       <w:r>
         <w:rPr>
           <w:noProof/>
@@ -763,7 +723,7 @@
                     </pic:cNvPicPr>
                   </pic:nvPicPr>
                   <pic:blipFill>
-                    <a:blip r:embed="rId8" cstate="print">
+                    <a:blip r:embed="rId9" cstate="print">
                       <a:extLst>
                         <a:ext uri="{28A0092B-C50C-407E-A947-70E740481C1C}">
                           <a14:useLocalDpi xmlns:a14="http://schemas.microsoft.com/office/drawing/2010/main" val="0"/>
@@ -794,7 +754,6 @@
           </wp:inline>
         </w:drawing>
       </w:r>
-      <w:bookmarkEnd w:id="0"/>
     </w:p>
     <w:p>
       <w:pPr>

</xml_diff>

<commit_message>
Update IPL_PSI_MDS_Relatório de Planeamento.docx
</commit_message>
<xml_diff>
--- a/Fase I/IPL_PSI_MDS_Relatório de Planeamento.docx
+++ b/Fase I/IPL_PSI_MDS_Relatório de Planeamento.docx
@@ -250,7 +250,7 @@
         <w:pStyle w:val="Standard"/>
       </w:pPr>
       <w:r>
-        <w:t>Identificação do Projeto,</w:t>
+        <w:t>Gestor de Stand de automóveis</w:t>
       </w:r>
     </w:p>
     <w:p>
@@ -403,71 +403,35 @@
     <w:p>
       <w:pPr>
         <w:pStyle w:val="Standard"/>
-      </w:pPr>
-      <w:proofErr w:type="gramStart"/>
-      <w:r>
-        <w:t>[Neste</w:t>
-      </w:r>
-      <w:proofErr w:type="gramEnd"/>
-      <w:r>
-        <w:t xml:space="preserve"> item devem identificar as seguintes informações do projeto (na forma de uma </w:t>
-      </w:r>
+        <w:rPr>
+          <w:b/>
+          <w:bCs/>
+          <w:u w:val="single"/>
+        </w:rPr>
+      </w:pPr>
+    </w:p>
+    <w:p>
+      <w:pPr>
+        <w:pStyle w:val="Standard"/>
+      </w:pPr>
       <w:proofErr w:type="spellStart"/>
       <w:r>
-        <w:rPr>
-          <w:i/>
-          <w:iCs/>
-        </w:rPr>
-        <w:t>task</w:t>
+        <w:t>Resource</w:t>
       </w:r>
       <w:proofErr w:type="spellEnd"/>
       <w:r>
-        <w:t xml:space="preserve"> e </w:t>
+        <w:t xml:space="preserve"> </w:t>
       </w:r>
       <w:proofErr w:type="spellStart"/>
       <w:r>
-        <w:rPr>
-          <w:i/>
-          <w:iCs/>
-        </w:rPr>
-        <w:t>resource</w:t>
+        <w:t>Sheet</w:t>
       </w:r>
       <w:proofErr w:type="spellEnd"/>
-      <w:r>
-        <w:t xml:space="preserve"> </w:t>
-      </w:r>
-      <w:proofErr w:type="spellStart"/>
-      <w:r>
-        <w:rPr>
-          <w:i/>
-          <w:iCs/>
-        </w:rPr>
-        <w:t>sheets</w:t>
-      </w:r>
-      <w:proofErr w:type="spellEnd"/>
-      <w:r>
-        <w:t xml:space="preserve">): WBS, tarefas, </w:t>
-      </w:r>
-      <w:proofErr w:type="spellStart"/>
-      <w:r>
-        <w:t>milestones</w:t>
-      </w:r>
-      <w:proofErr w:type="spellEnd"/>
-      <w:r>
-        <w:t>, duração das tarefas, recursos atribuídos, informações sobre os recursos, custos. Podem estar ainda definidas outras informações que considerem importantes]</w:t>
-      </w:r>
-    </w:p>
-    <w:p>
-      <w:pPr>
-        <w:pStyle w:val="Standard"/>
-      </w:pPr>
-    </w:p>
-    <w:p>
-      <w:pPr>
-        <w:pStyle w:val="Standard"/>
-      </w:pPr>
-      <w:bookmarkStart w:id="0" w:name="_GoBack"/>
-      <w:bookmarkEnd w:id="0"/>
+    </w:p>
+    <w:p>
+      <w:pPr>
+        <w:pStyle w:val="Standard"/>
+      </w:pPr>
     </w:p>
     <w:p>
       <w:pPr>
@@ -513,6 +477,176 @@
           </wp:inline>
         </w:drawing>
       </w:r>
+    </w:p>
+    <w:p>
+      <w:pPr>
+        <w:pStyle w:val="Standard"/>
+      </w:pPr>
+    </w:p>
+    <w:p>
+      <w:pPr>
+        <w:pStyle w:val="Standard"/>
+      </w:pPr>
+    </w:p>
+    <w:p>
+      <w:pPr>
+        <w:pStyle w:val="Standard"/>
+      </w:pPr>
+    </w:p>
+    <w:p>
+      <w:pPr>
+        <w:pStyle w:val="Standard"/>
+      </w:pPr>
+    </w:p>
+    <w:p>
+      <w:pPr>
+        <w:pStyle w:val="Standard"/>
+      </w:pPr>
+    </w:p>
+    <w:p>
+      <w:pPr>
+        <w:pStyle w:val="Standard"/>
+      </w:pPr>
+    </w:p>
+    <w:p>
+      <w:pPr>
+        <w:pStyle w:val="Standard"/>
+      </w:pPr>
+    </w:p>
+    <w:p>
+      <w:pPr>
+        <w:pStyle w:val="Standard"/>
+      </w:pPr>
+    </w:p>
+    <w:p>
+      <w:pPr>
+        <w:pStyle w:val="Standard"/>
+      </w:pPr>
+    </w:p>
+    <w:p>
+      <w:pPr>
+        <w:pStyle w:val="Standard"/>
+      </w:pPr>
+    </w:p>
+    <w:p>
+      <w:pPr>
+        <w:pStyle w:val="Standard"/>
+      </w:pPr>
+    </w:p>
+    <w:p>
+      <w:pPr>
+        <w:pStyle w:val="Standard"/>
+      </w:pPr>
+    </w:p>
+    <w:p>
+      <w:pPr>
+        <w:pStyle w:val="Standard"/>
+      </w:pPr>
+    </w:p>
+    <w:p>
+      <w:pPr>
+        <w:pStyle w:val="Standard"/>
+      </w:pPr>
+    </w:p>
+    <w:p>
+      <w:pPr>
+        <w:pStyle w:val="Standard"/>
+      </w:pPr>
+    </w:p>
+    <w:p>
+      <w:pPr>
+        <w:pStyle w:val="Standard"/>
+      </w:pPr>
+    </w:p>
+    <w:p>
+      <w:pPr>
+        <w:pStyle w:val="Standard"/>
+      </w:pPr>
+    </w:p>
+    <w:p>
+      <w:pPr>
+        <w:pStyle w:val="Standard"/>
+      </w:pPr>
+    </w:p>
+    <w:p>
+      <w:pPr>
+        <w:pStyle w:val="Standard"/>
+      </w:pPr>
+    </w:p>
+    <w:p>
+      <w:pPr>
+        <w:pStyle w:val="Standard"/>
+      </w:pPr>
+    </w:p>
+    <w:p>
+      <w:pPr>
+        <w:pStyle w:val="Standard"/>
+      </w:pPr>
+    </w:p>
+    <w:p>
+      <w:pPr>
+        <w:pStyle w:val="Standard"/>
+      </w:pPr>
+    </w:p>
+    <w:p>
+      <w:pPr>
+        <w:pStyle w:val="Standard"/>
+      </w:pPr>
+    </w:p>
+    <w:p>
+      <w:pPr>
+        <w:pStyle w:val="Standard"/>
+      </w:pPr>
+    </w:p>
+    <w:p>
+      <w:pPr>
+        <w:pStyle w:val="Standard"/>
+      </w:pPr>
+    </w:p>
+    <w:p>
+      <w:pPr>
+        <w:pStyle w:val="Standard"/>
+      </w:pPr>
+    </w:p>
+    <w:p>
+      <w:pPr>
+        <w:pStyle w:val="Standard"/>
+      </w:pPr>
+    </w:p>
+    <w:p>
+      <w:pPr>
+        <w:pStyle w:val="Standard"/>
+      </w:pPr>
+    </w:p>
+    <w:p>
+      <w:pPr>
+        <w:pStyle w:val="Standard"/>
+      </w:pPr>
+    </w:p>
+    <w:p>
+      <w:pPr>
+        <w:pStyle w:val="Standard"/>
+      </w:pPr>
+    </w:p>
+    <w:p>
+      <w:pPr>
+        <w:pStyle w:val="Standard"/>
+      </w:pPr>
+    </w:p>
+    <w:p>
+      <w:pPr>
+        <w:pStyle w:val="Standard"/>
+      </w:pPr>
+    </w:p>
+    <w:p>
+      <w:pPr>
+        <w:pStyle w:val="Standard"/>
+      </w:pPr>
+      <w:proofErr w:type="spellStart"/>
+      <w:r>
+        <w:t>Tasks</w:t>
+      </w:r>
+      <w:proofErr w:type="spellEnd"/>
     </w:p>
     <w:p>
       <w:pPr>
@@ -637,6 +771,81 @@
     <w:p>
       <w:pPr>
         <w:pStyle w:val="Standard"/>
+      </w:pPr>
+      <w:bookmarkStart w:id="0" w:name="_GoBack"/>
+      <w:bookmarkEnd w:id="0"/>
+      <w:r>
+        <w:rPr>
+          <w:noProof/>
+        </w:rPr>
+        <w:drawing>
+          <wp:inline distT="0" distB="0" distL="0" distR="0" wp14:anchorId="78AE531A" wp14:editId="3AEE9350">
+            <wp:extent cx="6116955" cy="3816985"/>
+            <wp:effectExtent l="0" t="0" r="0" b="0"/>
+            <wp:docPr id="8" name="Imagem 8"/>
+            <wp:cNvGraphicFramePr>
+              <a:graphicFrameLocks xmlns:a="http://schemas.openxmlformats.org/drawingml/2006/main" noChangeAspect="1"/>
+            </wp:cNvGraphicFramePr>
+            <a:graphic xmlns:a="http://schemas.openxmlformats.org/drawingml/2006/main">
+              <a:graphicData uri="http://schemas.openxmlformats.org/drawingml/2006/picture">
+                <pic:pic xmlns:pic="http://schemas.openxmlformats.org/drawingml/2006/picture">
+                  <pic:nvPicPr>
+                    <pic:cNvPr id="0" name="Picture 4"/>
+                    <pic:cNvPicPr>
+                      <a:picLocks noChangeAspect="1" noChangeArrowheads="1"/>
+                    </pic:cNvPicPr>
+                  </pic:nvPicPr>
+                  <pic:blipFill>
+                    <a:blip r:embed="rId9">
+                      <a:extLst>
+                        <a:ext uri="{28A0092B-C50C-407E-A947-70E740481C1C}">
+                          <a14:useLocalDpi xmlns:a14="http://schemas.microsoft.com/office/drawing/2010/main" val="0"/>
+                        </a:ext>
+                      </a:extLst>
+                    </a:blip>
+                    <a:srcRect/>
+                    <a:stretch>
+                      <a:fillRect/>
+                    </a:stretch>
+                  </pic:blipFill>
+                  <pic:spPr bwMode="auto">
+                    <a:xfrm>
+                      <a:off x="0" y="0"/>
+                      <a:ext cx="6116955" cy="3816985"/>
+                    </a:xfrm>
+                    <a:prstGeom prst="rect">
+                      <a:avLst/>
+                    </a:prstGeom>
+                    <a:noFill/>
+                    <a:ln>
+                      <a:noFill/>
+                    </a:ln>
+                  </pic:spPr>
+                </pic:pic>
+              </a:graphicData>
+            </a:graphic>
+          </wp:inline>
+        </w:drawing>
+      </w:r>
+    </w:p>
+    <w:p>
+      <w:pPr>
+        <w:pStyle w:val="Standard"/>
+      </w:pPr>
+    </w:p>
+    <w:p>
+      <w:pPr>
+        <w:pStyle w:val="Standard"/>
+      </w:pPr>
+    </w:p>
+    <w:p>
+      <w:pPr>
+        <w:pStyle w:val="Standard"/>
+      </w:pPr>
+    </w:p>
+    <w:p>
+      <w:pPr>
+        <w:pStyle w:val="Standard"/>
         <w:rPr>
           <w:b/>
           <w:bCs/>
@@ -654,13 +863,58 @@
       <w:pPr>
         <w:pStyle w:val="Standard"/>
       </w:pPr>
-      <w:proofErr w:type="gramStart"/>
-      <w:r>
-        <w:t>[Apresentar</w:t>
-      </w:r>
-      <w:proofErr w:type="gramEnd"/>
-      <w:r>
-        <w:t xml:space="preserve"> a versão atual à data da matriz de responsabilidades do projeto]</w:t>
+      <w:r>
+        <w:rPr>
+          <w:noProof/>
+        </w:rPr>
+        <w:drawing>
+          <wp:inline distT="0" distB="0" distL="0" distR="0" wp14:anchorId="6C1190EA" wp14:editId="3A1D568E">
+            <wp:extent cx="6116955" cy="810260"/>
+            <wp:effectExtent l="0" t="0" r="0" b="8890"/>
+            <wp:docPr id="2" name="Imagem 2"/>
+            <wp:cNvGraphicFramePr>
+              <a:graphicFrameLocks xmlns:a="http://schemas.openxmlformats.org/drawingml/2006/main" noChangeAspect="1"/>
+            </wp:cNvGraphicFramePr>
+            <a:graphic xmlns:a="http://schemas.openxmlformats.org/drawingml/2006/main">
+              <a:graphicData uri="http://schemas.openxmlformats.org/drawingml/2006/picture">
+                <pic:pic xmlns:pic="http://schemas.openxmlformats.org/drawingml/2006/picture">
+                  <pic:nvPicPr>
+                    <pic:cNvPr id="0" name="Picture 1"/>
+                    <pic:cNvPicPr>
+                      <a:picLocks noChangeAspect="1" noChangeArrowheads="1"/>
+                    </pic:cNvPicPr>
+                  </pic:nvPicPr>
+                  <pic:blipFill>
+                    <a:blip r:embed="rId10" cstate="print">
+                      <a:extLst>
+                        <a:ext uri="{28A0092B-C50C-407E-A947-70E740481C1C}">
+                          <a14:useLocalDpi xmlns:a14="http://schemas.microsoft.com/office/drawing/2010/main" val="0"/>
+                        </a:ext>
+                      </a:extLst>
+                    </a:blip>
+                    <a:srcRect/>
+                    <a:stretch>
+                      <a:fillRect/>
+                    </a:stretch>
+                  </pic:blipFill>
+                  <pic:spPr bwMode="auto">
+                    <a:xfrm>
+                      <a:off x="0" y="0"/>
+                      <a:ext cx="6116955" cy="810260"/>
+                    </a:xfrm>
+                    <a:prstGeom prst="rect">
+                      <a:avLst/>
+                    </a:prstGeom>
+                    <a:noFill/>
+                    <a:ln>
+                      <a:noFill/>
+                    </a:ln>
+                  </pic:spPr>
+                </pic:pic>
+              </a:graphicData>
+            </a:graphic>
+          </wp:inline>
+        </w:drawing>
       </w:r>
     </w:p>
     <w:p>
@@ -705,6 +959,7 @@
         <w:rPr>
           <w:noProof/>
         </w:rPr>
+        <w:lastRenderedPageBreak/>
         <w:drawing>
           <wp:inline distT="0" distB="0" distL="0" distR="0" wp14:anchorId="79A37EF7" wp14:editId="43A538F4">
             <wp:extent cx="5848842" cy="4080164"/>
@@ -723,7 +978,7 @@
                     </pic:cNvPicPr>
                   </pic:nvPicPr>
                   <pic:blipFill>
-                    <a:blip r:embed="rId9" cstate="print">
+                    <a:blip r:embed="rId11" cstate="print">
                       <a:extLst>
                         <a:ext uri="{28A0092B-C50C-407E-A947-70E740481C1C}">
                           <a14:useLocalDpi xmlns:a14="http://schemas.microsoft.com/office/drawing/2010/main" val="0"/>

</xml_diff>

<commit_message>
o meu numero é 2180602 XD
</commit_message>
<xml_diff>
--- a/Fase I/IPL_PSI_MDS_Relatório de Planeamento.docx
+++ b/Fase I/IPL_PSI_MDS_Relatório de Planeamento.docx
@@ -810,10 +810,10 @@
           <w:noProof/>
         </w:rPr>
         <w:drawing>
-          <wp:inline distT="0" distB="0" distL="0" distR="0" wp14:anchorId="09C7579A" wp14:editId="2E654094">
-            <wp:extent cx="6116955" cy="3401060"/>
-            <wp:effectExtent l="0" t="0" r="0" b="8890"/>
-            <wp:docPr id="5" name="Imagem 5"/>
+          <wp:inline distT="0" distB="0" distL="0" distR="0" wp14:anchorId="22CB9813" wp14:editId="5D760A15">
+            <wp:extent cx="6118860" cy="3406140"/>
+            <wp:effectExtent l="0" t="0" r="0" b="3810"/>
+            <wp:docPr id="4" name="Imagem 4"/>
             <wp:cNvGraphicFramePr>
               <a:graphicFrameLocks xmlns:a="http://schemas.openxmlformats.org/drawingml/2006/main" noChangeAspect="1"/>
             </wp:cNvGraphicFramePr>
@@ -842,7 +842,7 @@
                   <pic:spPr bwMode="auto">
                     <a:xfrm>
                       <a:off x="0" y="0"/>
-                      <a:ext cx="6116955" cy="3401060"/>
+                      <a:ext cx="6118860" cy="3406140"/>
                     </a:xfrm>
                     <a:prstGeom prst="rect">
                       <a:avLst/>
@@ -863,6 +863,8 @@
       <w:pPr>
         <w:pStyle w:val="Standard"/>
       </w:pPr>
+      <w:bookmarkStart w:id="0" w:name="_GoBack"/>
+      <w:bookmarkEnd w:id="0"/>
     </w:p>
     <w:p>
       <w:pPr>
@@ -917,8 +919,6 @@
           <w:bCs/>
         </w:rPr>
       </w:pPr>
-      <w:bookmarkStart w:id="0" w:name="_GoBack"/>
-      <w:bookmarkEnd w:id="0"/>
       <w:r>
         <w:rPr>
           <w:b/>

</xml_diff>